<commit_message>
- foto del usuario
</commit_message>
<xml_diff>
--- a/Analisis/Avances Entregados/PRESENTADO 7-11 - MODIFICADO 25-11.docx
+++ b/Analisis/Avances Entregados/PRESENTADO 7-11 - MODIFICADO 25-11.docx
@@ -2727,31 +2727,7 @@
                 <w:sz w:val="22"/>
                 <w:lang w:eastAsia="es-VE"/>
               </w:rPr>
-              <w:t xml:space="preserve">23 de </w:t>
-            </w:r>
-            <w:proofErr w:type="gramStart"/>
-            <w:r>
-              <w:rPr>
-                <w:rFonts w:ascii="Open Sans" w:eastAsia="Times New Roman" w:hAnsi="Open Sans" w:cs="Open Sans"/>
-                <w:i/>
-                <w:iCs/>
-                <w:color w:val="000000"/>
-                <w:sz w:val="22"/>
-                <w:lang w:eastAsia="es-VE"/>
-              </w:rPr>
-              <w:t>Septiembre</w:t>
-            </w:r>
-            <w:proofErr w:type="gramEnd"/>
-            <w:r>
-              <w:rPr>
-                <w:rFonts w:ascii="Open Sans" w:eastAsia="Times New Roman" w:hAnsi="Open Sans" w:cs="Open Sans"/>
-                <w:i/>
-                <w:iCs/>
-                <w:color w:val="000000"/>
-                <w:sz w:val="22"/>
-                <w:lang w:eastAsia="es-VE"/>
-              </w:rPr>
-              <w:t xml:space="preserve"> del 2021</w:t>
+              <w:t>23 de Septiembre del 2021</w:t>
             </w:r>
           </w:p>
         </w:tc>
@@ -9207,7 +9183,7 @@
           <w:noProof/>
         </w:rPr>
         <w:drawing>
-          <wp:anchor distT="0" distB="0" distL="114300" distR="114300" simplePos="0" relativeHeight="251663360" behindDoc="0" locked="0" layoutInCell="1" allowOverlap="1" wp14:anchorId="35EA577E" wp14:editId="2F7EFD7B">
+          <wp:anchor distT="0" distB="0" distL="114300" distR="114300" simplePos="0" relativeHeight="251647488" behindDoc="0" locked="0" layoutInCell="1" allowOverlap="1" wp14:anchorId="35EA577E" wp14:editId="2F7EFD7B">
             <wp:simplePos x="0" y="0"/>
             <wp:positionH relativeFrom="column">
               <wp:posOffset>-603885</wp:posOffset>
@@ -14676,7 +14652,7 @@
                 <w:color w:val="000000" w:themeColor="text1"/>
                 <w:sz w:val="22"/>
                 <w:szCs w:val="22"/>
-                <w:lang w:val="en-US"/>
+                <w:lang w:val="es-PY"/>
               </w:rPr>
             </w:pPr>
             <w:r>
@@ -15775,12 +15751,148 @@
       </w:pPr>
       <w:r>
         <w:rPr>
+          <w:noProof/>
+        </w:rPr>
+        <w:lastRenderedPageBreak/>
+        <w:drawing>
+          <wp:anchor distT="0" distB="0" distL="114300" distR="114300" simplePos="0" relativeHeight="251666944" behindDoc="0" locked="0" layoutInCell="1" allowOverlap="1" wp14:anchorId="6D449894" wp14:editId="1B0C7A69">
+            <wp:simplePos x="0" y="0"/>
+            <wp:positionH relativeFrom="column">
+              <wp:posOffset>635</wp:posOffset>
+            </wp:positionH>
+            <wp:positionV relativeFrom="paragraph">
+              <wp:posOffset>3559962</wp:posOffset>
+            </wp:positionV>
+            <wp:extent cx="5626735" cy="2691765"/>
+            <wp:effectExtent l="0" t="0" r="0" b="0"/>
+            <wp:wrapThrough wrapText="bothSides">
+              <wp:wrapPolygon edited="0">
+                <wp:start x="0" y="0"/>
+                <wp:lineTo x="0" y="21401"/>
+                <wp:lineTo x="21500" y="21401"/>
+                <wp:lineTo x="21500" y="0"/>
+                <wp:lineTo x="0" y="0"/>
+              </wp:wrapPolygon>
+            </wp:wrapThrough>
+            <wp:docPr id="3" name="Imagen 3"/>
+            <wp:cNvGraphicFramePr>
+              <a:graphicFrameLocks xmlns:a="http://schemas.openxmlformats.org/drawingml/2006/main" noChangeAspect="1"/>
+            </wp:cNvGraphicFramePr>
+            <a:graphic xmlns:a="http://schemas.openxmlformats.org/drawingml/2006/main">
+              <a:graphicData uri="http://schemas.openxmlformats.org/drawingml/2006/picture">
+                <pic:pic xmlns:pic="http://schemas.openxmlformats.org/drawingml/2006/picture">
+                  <pic:nvPicPr>
+                    <pic:cNvPr id="3" name="Imagen 3"/>
+                    <pic:cNvPicPr/>
+                  </pic:nvPicPr>
+                  <pic:blipFill>
+                    <a:blip r:embed="rId9" cstate="print">
+                      <a:extLst>
+                        <a:ext uri="{28A0092B-C50C-407E-A947-70E740481C1C}">
+                          <a14:useLocalDpi xmlns:a14="http://schemas.microsoft.com/office/drawing/2010/main" val="0"/>
+                        </a:ext>
+                      </a:extLst>
+                    </a:blip>
+                    <a:stretch>
+                      <a:fillRect/>
+                    </a:stretch>
+                  </pic:blipFill>
+                  <pic:spPr>
+                    <a:xfrm>
+                      <a:off x="0" y="0"/>
+                      <a:ext cx="5626735" cy="2691765"/>
+                    </a:xfrm>
+                    <a:prstGeom prst="rect">
+                      <a:avLst/>
+                    </a:prstGeom>
+                  </pic:spPr>
+                </pic:pic>
+              </a:graphicData>
+            </a:graphic>
+            <wp14:sizeRelH relativeFrom="page">
+              <wp14:pctWidth>0</wp14:pctWidth>
+            </wp14:sizeRelH>
+            <wp14:sizeRelV relativeFrom="page">
+              <wp14:pctHeight>0</wp14:pctHeight>
+            </wp14:sizeRelV>
+          </wp:anchor>
+        </w:drawing>
+      </w:r>
+      <w:r>
+        <w:rPr>
+          <w:noProof/>
+        </w:rPr>
+        <w:drawing>
+          <wp:anchor distT="0" distB="0" distL="114300" distR="114300" simplePos="0" relativeHeight="251675136" behindDoc="0" locked="0" layoutInCell="1" allowOverlap="1" wp14:anchorId="5E781543" wp14:editId="19611708">
+            <wp:simplePos x="0" y="0"/>
+            <wp:positionH relativeFrom="column">
+              <wp:posOffset>4445</wp:posOffset>
+            </wp:positionH>
+            <wp:positionV relativeFrom="paragraph">
+              <wp:posOffset>521335</wp:posOffset>
+            </wp:positionV>
+            <wp:extent cx="5624195" cy="2867025"/>
+            <wp:effectExtent l="0" t="0" r="0" b="0"/>
+            <wp:wrapThrough wrapText="bothSides">
+              <wp:wrapPolygon edited="0">
+                <wp:start x="0" y="0"/>
+                <wp:lineTo x="0" y="21528"/>
+                <wp:lineTo x="21510" y="21528"/>
+                <wp:lineTo x="21510" y="0"/>
+                <wp:lineTo x="0" y="0"/>
+              </wp:wrapPolygon>
+            </wp:wrapThrough>
+            <wp:docPr id="4" name="Imagen 4"/>
+            <wp:cNvGraphicFramePr>
+              <a:graphicFrameLocks xmlns:a="http://schemas.openxmlformats.org/drawingml/2006/main" noChangeAspect="1"/>
+            </wp:cNvGraphicFramePr>
+            <a:graphic xmlns:a="http://schemas.openxmlformats.org/drawingml/2006/main">
+              <a:graphicData uri="http://schemas.openxmlformats.org/drawingml/2006/picture">
+                <pic:pic xmlns:pic="http://schemas.openxmlformats.org/drawingml/2006/picture">
+                  <pic:nvPicPr>
+                    <pic:cNvPr id="4" name="Imagen 4"/>
+                    <pic:cNvPicPr/>
+                  </pic:nvPicPr>
+                  <pic:blipFill>
+                    <a:blip r:embed="rId10" cstate="print">
+                      <a:extLst>
+                        <a:ext uri="{28A0092B-C50C-407E-A947-70E740481C1C}">
+                          <a14:useLocalDpi xmlns:a14="http://schemas.microsoft.com/office/drawing/2010/main" val="0"/>
+                        </a:ext>
+                      </a:extLst>
+                    </a:blip>
+                    <a:stretch>
+                      <a:fillRect/>
+                    </a:stretch>
+                  </pic:blipFill>
+                  <pic:spPr>
+                    <a:xfrm>
+                      <a:off x="0" y="0"/>
+                      <a:ext cx="5624195" cy="2867025"/>
+                    </a:xfrm>
+                    <a:prstGeom prst="rect">
+                      <a:avLst/>
+                    </a:prstGeom>
+                  </pic:spPr>
+                </pic:pic>
+              </a:graphicData>
+            </a:graphic>
+            <wp14:sizeRelH relativeFrom="page">
+              <wp14:pctWidth>0</wp14:pctWidth>
+            </wp14:sizeRelH>
+            <wp14:sizeRelV relativeFrom="page">
+              <wp14:pctHeight>0</wp14:pctHeight>
+            </wp14:sizeRelV>
+          </wp:anchor>
+        </w:drawing>
+      </w:r>
+      <w:r>
+        <w:rPr>
           <w:rFonts w:ascii="Open Sans" w:hAnsi="Open Sans" w:cs="Open Sans"/>
           <w:sz w:val="28"/>
           <w:szCs w:val="44"/>
           <w:lang w:val="es-AR"/>
         </w:rPr>
-        <w:lastRenderedPageBreak/>
         <w:t>Diseño de inter</w:t>
       </w:r>
       <w:r>
@@ -15798,7 +15910,7 @@
       <w:pPr>
         <w:shd w:val="clear" w:color="auto" w:fill="FFFFFF"/>
         <w:spacing w:after="0" w:line="240" w:lineRule="auto"/>
-        <w:jc w:val="both"/>
+        <w:jc w:val="center"/>
         <w:rPr>
           <w:rFonts w:ascii="Open Sans" w:eastAsia="Times New Roman" w:hAnsi="Open Sans" w:cs="Open Sans"/>
           <w:color w:val="AEAAAA" w:themeColor="background2" w:themeShade="BF"/>
@@ -15806,13 +15918,27 @@
           <w:lang w:eastAsia="es-VE"/>
         </w:rPr>
       </w:pPr>
-      <w:r>
+    </w:p>
+    <w:p>
+      <w:pPr>
+        <w:shd w:val="clear" w:color="auto" w:fill="FFFFFF"/>
+        <w:spacing w:after="0" w:line="240" w:lineRule="auto"/>
+        <w:jc w:val="both"/>
         <w:rPr>
           <w:rFonts w:ascii="Open Sans" w:eastAsia="Times New Roman" w:hAnsi="Open Sans" w:cs="Open Sans"/>
           <w:color w:val="AEAAAA" w:themeColor="background2" w:themeShade="BF"/>
           <w:sz w:val="22"/>
           <w:lang w:eastAsia="es-VE"/>
         </w:rPr>
+      </w:pPr>
+      <w:r>
+        <w:rPr>
+          <w:rFonts w:ascii="Open Sans" w:eastAsia="Times New Roman" w:hAnsi="Open Sans" w:cs="Open Sans"/>
+          <w:color w:val="AEAAAA" w:themeColor="background2" w:themeShade="BF"/>
+          <w:sz w:val="22"/>
+          <w:lang w:eastAsia="es-VE"/>
+        </w:rPr>
+        <w:lastRenderedPageBreak/>
         <w:t>Diseño</w:t>
       </w:r>
       <w:r>
@@ -16138,8 +16264,8 @@
     <w:p/>
     <w:p/>
     <w:sectPr>
-      <w:headerReference w:type="default" r:id="rId9"/>
-      <w:footerReference w:type="default" r:id="rId10"/>
+      <w:headerReference w:type="default" r:id="rId11"/>
+      <w:footerReference w:type="default" r:id="rId12"/>
       <w:pgSz w:w="12240" w:h="15840"/>
       <w:pgMar w:top="1985" w:right="1701" w:bottom="1418" w:left="1701" w:header="709" w:footer="709" w:gutter="0"/>
       <w:pgNumType w:start="0"/>

</xml_diff>

<commit_message>
new inputs en usuario
</commit_message>
<xml_diff>
--- a/Analisis/Avances Entregados/PRESENTADO 7-11 - MODIFICADO 25-11.docx
+++ b/Analisis/Avances Entregados/PRESENTADO 7-11 - MODIFICADO 25-11.docx
@@ -18,454 +18,52 @@
             <w:rPr>
               <w:noProof/>
             </w:rPr>
-            <mc:AlternateContent>
-              <mc:Choice Requires="wpg">
-                <w:drawing>
-                  <wp:anchor distT="0" distB="0" distL="114300" distR="114300" simplePos="0" relativeHeight="251659264" behindDoc="1" locked="0" layoutInCell="1" allowOverlap="1" wp14:anchorId="0A83DE2D" wp14:editId="6B106FAD">
-                    <wp:simplePos x="0" y="0"/>
-                    <wp:positionH relativeFrom="page">
-                      <wp:posOffset>457200</wp:posOffset>
-                    </wp:positionH>
-                    <wp:positionV relativeFrom="page">
-                      <wp:posOffset>387350</wp:posOffset>
-                    </wp:positionV>
-                    <wp:extent cx="6857526" cy="9192895"/>
-                    <wp:effectExtent l="0" t="0" r="635" b="8255"/>
-                    <wp:wrapNone/>
-                    <wp:docPr id="193" name="Grupo 193"/>
-                    <wp:cNvGraphicFramePr/>
-                    <a:graphic xmlns:a="http://schemas.openxmlformats.org/drawingml/2006/main">
-                      <a:graphicData uri="http://schemas.microsoft.com/office/word/2010/wordprocessingGroup">
-                        <wpg:wgp>
-                          <wpg:cNvGrpSpPr/>
-                          <wpg:grpSpPr>
-                            <a:xfrm>
-                              <a:off x="0" y="0"/>
-                              <a:ext cx="6857526" cy="9192895"/>
-                              <a:chOff x="0" y="-69940"/>
-                              <a:chExt cx="6858000" cy="9193468"/>
-                            </a:xfrm>
-                            <a:gradFill flip="none" rotWithShape="1">
-                              <a:gsLst>
-                                <a:gs pos="0">
-                                  <a:srgbClr val="800000">
-                                    <a:shade val="30000"/>
-                                    <a:satMod val="115000"/>
-                                  </a:srgbClr>
-                                </a:gs>
-                                <a:gs pos="50000">
-                                  <a:srgbClr val="800000">
-                                    <a:shade val="67500"/>
-                                    <a:satMod val="115000"/>
-                                  </a:srgbClr>
-                                </a:gs>
-                                <a:gs pos="100000">
-                                  <a:srgbClr val="800000">
-                                    <a:shade val="100000"/>
-                                    <a:satMod val="115000"/>
-                                  </a:srgbClr>
-                                </a:gs>
-                              </a:gsLst>
-                              <a:path path="circle">
-                                <a:fillToRect l="50000" t="50000" r="50000" b="50000"/>
-                              </a:path>
-                              <a:tileRect/>
-                            </a:gradFill>
-                          </wpg:grpSpPr>
-                          <wps:wsp>
-                            <wps:cNvPr id="195" name="Rectángulo 195"/>
-                            <wps:cNvSpPr/>
-                            <wps:spPr>
-                              <a:xfrm>
-                                <a:off x="0" y="-69940"/>
-                                <a:ext cx="6858000" cy="9193468"/>
-                              </a:xfrm>
-                              <a:prstGeom prst="rect">
-                                <a:avLst/>
-                              </a:prstGeom>
-                              <a:grpFill/>
-                              <a:ln>
-                                <a:noFill/>
-                              </a:ln>
-                            </wps:spPr>
-                            <wps:style>
-                              <a:lnRef idx="2">
-                                <a:schemeClr val="accent1">
-                                  <a:shade val="50000"/>
-                                </a:schemeClr>
-                              </a:lnRef>
-                              <a:fillRef idx="1">
-                                <a:schemeClr val="accent1"/>
-                              </a:fillRef>
-                              <a:effectRef idx="0">
-                                <a:schemeClr val="accent1"/>
-                              </a:effectRef>
-                              <a:fontRef idx="minor">
-                                <a:schemeClr val="lt1"/>
-                              </a:fontRef>
-                            </wps:style>
-                            <wps:txbx>
-                              <w:txbxContent>
-                                <w:p>
-                                  <w:pPr>
-                                    <w:pStyle w:val="Sinespaciado"/>
-                                    <w:spacing w:before="120"/>
-                                    <w:jc w:val="center"/>
-                                    <w:rPr>
-                                      <w:color w:val="FFFFFF" w:themeColor="background1"/>
-                                      <w:sz w:val="56"/>
-                                      <w:szCs w:val="56"/>
-                                    </w:rPr>
-                                  </w:pPr>
-                                </w:p>
-                              </w:txbxContent>
-                            </wps:txbx>
-                            <wps:bodyPr rot="0" spcFirstLastPara="0" vertOverflow="overflow" horzOverflow="overflow" vert="horz" wrap="square" lIns="457200" tIns="731520" rIns="457200" bIns="457200" numCol="1" spcCol="0" rtlCol="0" fromWordArt="0" anchor="b" anchorCtr="0" forceAA="0" compatLnSpc="1">
-                              <a:prstTxWarp prst="textNoShape">
-                                <a:avLst/>
-                              </a:prstTxWarp>
-                              <a:noAutofit/>
-                            </wps:bodyPr>
-                          </wps:wsp>
-                          <wps:wsp>
-                            <wps:cNvPr id="196" name="Cuadro de texto 196"/>
-                            <wps:cNvSpPr txBox="1"/>
-                            <wps:spPr>
-                              <a:xfrm>
-                                <a:off x="0" y="2038391"/>
-                                <a:ext cx="6857999" cy="4991411"/>
-                              </a:xfrm>
-                              <a:prstGeom prst="rect">
-                                <a:avLst/>
-                              </a:prstGeom>
-                              <a:grpFill/>
-                              <a:ln w="6350">
-                                <a:noFill/>
-                              </a:ln>
-                              <a:effectLst/>
-                            </wps:spPr>
-                            <wps:style>
-                              <a:lnRef idx="0">
-                                <a:schemeClr val="accent1"/>
-                              </a:lnRef>
-                              <a:fillRef idx="0">
-                                <a:schemeClr val="accent1"/>
-                              </a:fillRef>
-                              <a:effectRef idx="0">
-                                <a:schemeClr val="accent1"/>
-                              </a:effectRef>
-                              <a:fontRef idx="minor">
-                                <a:schemeClr val="dk1"/>
-                              </a:fontRef>
-                            </wps:style>
-                            <wps:txbx>
-                              <w:txbxContent>
-                                <w:sdt>
-                                  <w:sdtPr>
-                                    <w:rPr>
-                                      <w:rFonts w:ascii="Open Sans" w:eastAsiaTheme="majorEastAsia" w:hAnsi="Open Sans" w:cs="Open Sans"/>
-                                      <w:b/>
-                                      <w:bCs/>
-                                      <w:caps/>
-                                      <w:color w:val="FFFFFF" w:themeColor="background1"/>
-                                      <w:sz w:val="96"/>
-                                      <w:szCs w:val="96"/>
-                                    </w:rPr>
-                                    <w:alias w:val="Título"/>
-                                    <w:tag w:val=""/>
-                                    <w:id w:val="-9991715"/>
-                                    <w:dataBinding w:prefixMappings="xmlns:ns0='http://purl.org/dc/elements/1.1/' xmlns:ns1='http://schemas.openxmlformats.org/package/2006/metadata/core-properties' " w:xpath="/ns1:coreProperties[1]/ns0:title[1]" w:storeItemID="{6C3C8BC8-F283-45AE-878A-BAB7291924A1}"/>
-                                    <w:text/>
-                                  </w:sdtPr>
-                                  <w:sdtEndPr/>
-                                  <w:sdtContent>
-                                    <w:p>
-                                      <w:pPr>
-                                        <w:pStyle w:val="Sinespaciado"/>
-                                        <w:jc w:val="center"/>
-                                        <w:rPr>
-                                          <w:rFonts w:ascii="Open Sans" w:eastAsiaTheme="majorEastAsia" w:hAnsi="Open Sans" w:cs="Open Sans"/>
-                                          <w:b/>
-                                          <w:bCs/>
-                                          <w:caps/>
-                                          <w:color w:val="FFFFFF" w:themeColor="background1"/>
-                                          <w:sz w:val="96"/>
-                                          <w:szCs w:val="96"/>
-                                        </w:rPr>
-                                      </w:pPr>
-                                      <w:r>
-                                        <w:rPr>
-                                          <w:rFonts w:ascii="Open Sans" w:eastAsiaTheme="majorEastAsia" w:hAnsi="Open Sans" w:cs="Open Sans"/>
-                                          <w:b/>
-                                          <w:bCs/>
-                                          <w:caps/>
-                                          <w:color w:val="FFFFFF" w:themeColor="background1"/>
-                                          <w:sz w:val="96"/>
-                                          <w:szCs w:val="96"/>
-                                        </w:rPr>
-                                        <w:t>CARPETA DE PROYECTO</w:t>
-                                      </w:r>
-                                    </w:p>
-                                  </w:sdtContent>
-                                </w:sdt>
-                                <w:p>
-                                  <w:pPr>
-                                    <w:pStyle w:val="Sinespaciado"/>
-                                    <w:jc w:val="center"/>
-                                    <w:rPr>
-                                      <w:rFonts w:ascii="Open Sans" w:eastAsiaTheme="majorEastAsia" w:hAnsi="Open Sans" w:cs="Open Sans"/>
-                                      <w:b/>
-                                      <w:bCs/>
-                                      <w:caps/>
-                                      <w:color w:val="FFFFFF" w:themeColor="background1"/>
-                                      <w:sz w:val="96"/>
-                                      <w:szCs w:val="96"/>
-                                    </w:rPr>
-                                  </w:pPr>
-                                </w:p>
-                                <w:p>
-                                  <w:pPr>
-                                    <w:pStyle w:val="Sinespaciado"/>
-                                    <w:jc w:val="center"/>
-                                    <w:rPr>
-                                      <w:rFonts w:ascii="Open Sans" w:eastAsiaTheme="majorEastAsia" w:hAnsi="Open Sans" w:cs="Open Sans"/>
-                                      <w:b/>
-                                      <w:bCs/>
-                                      <w:i/>
-                                      <w:iCs/>
-                                      <w:caps/>
-                                      <w:color w:val="FFFFFF" w:themeColor="background1"/>
-                                      <w:sz w:val="40"/>
-                                      <w:szCs w:val="40"/>
-                                    </w:rPr>
-                                  </w:pPr>
-                                  <w:r>
-                                    <w:rPr>
-                                      <w:rFonts w:ascii="Open Sans" w:eastAsiaTheme="majorEastAsia" w:hAnsi="Open Sans" w:cs="Open Sans"/>
-                                      <w:b/>
-                                      <w:bCs/>
-                                      <w:i/>
-                                      <w:iCs/>
-                                      <w:color w:val="FFFFFF" w:themeColor="background1"/>
-                                      <w:sz w:val="40"/>
-                                      <w:szCs w:val="40"/>
-                                    </w:rPr>
-                                    <w:t>Alumno: Kiernyezny Leschiñuk, Juan Andrés</w:t>
-                                  </w:r>
-                                </w:p>
-                                <w:p>
-                                  <w:pPr>
-                                    <w:pStyle w:val="Sinespaciado"/>
-                                    <w:jc w:val="center"/>
-                                    <w:rPr>
-                                      <w:rFonts w:ascii="Open Sans" w:eastAsiaTheme="majorEastAsia" w:hAnsi="Open Sans" w:cs="Open Sans"/>
-                                      <w:b/>
-                                      <w:bCs/>
-                                      <w:i/>
-                                      <w:iCs/>
-                                      <w:caps/>
-                                      <w:color w:val="FFFFFF" w:themeColor="background1"/>
-                                      <w:sz w:val="40"/>
-                                      <w:szCs w:val="40"/>
-                                    </w:rPr>
-                                  </w:pPr>
-                                </w:p>
-                                <w:p>
-                                  <w:pPr>
-                                    <w:pStyle w:val="Sinespaciado"/>
-                                    <w:jc w:val="center"/>
-                                    <w:rPr>
-                                      <w:rFonts w:ascii="Open Sans" w:eastAsiaTheme="majorEastAsia" w:hAnsi="Open Sans" w:cs="Open Sans"/>
-                                      <w:b/>
-                                      <w:bCs/>
-                                      <w:i/>
-                                      <w:iCs/>
-                                      <w:caps/>
-                                      <w:color w:val="FFFFFF" w:themeColor="background1"/>
-                                      <w:sz w:val="40"/>
-                                      <w:szCs w:val="40"/>
-                                    </w:rPr>
-                                  </w:pPr>
-                                </w:p>
-                                <w:p>
-                                  <w:pPr>
-                                    <w:pStyle w:val="Sinespaciado"/>
-                                    <w:jc w:val="center"/>
-                                    <w:rPr>
-                                      <w:rFonts w:ascii="Open Sans" w:eastAsiaTheme="majorEastAsia" w:hAnsi="Open Sans" w:cs="Open Sans"/>
-                                      <w:b/>
-                                      <w:bCs/>
-                                      <w:i/>
-                                      <w:iCs/>
-                                      <w:caps/>
-                                      <w:color w:val="FFFFFF" w:themeColor="background1"/>
-                                      <w:sz w:val="40"/>
-                                      <w:szCs w:val="40"/>
-                                    </w:rPr>
-                                  </w:pPr>
-                                </w:p>
-                                <w:p>
-                                  <w:pPr>
-                                    <w:pStyle w:val="Sinespaciado"/>
-                                    <w:jc w:val="center"/>
-                                    <w:rPr>
-                                      <w:b/>
-                                      <w:bCs/>
-                                      <w:color w:val="FFFFFF" w:themeColor="background1"/>
-                                      <w:sz w:val="40"/>
-                                      <w:szCs w:val="40"/>
-                                    </w:rPr>
-                                  </w:pPr>
-                                  <w:r>
-                                    <w:rPr>
-                                      <w:rFonts w:ascii="Open Sans" w:eastAsiaTheme="majorEastAsia" w:hAnsi="Open Sans" w:cs="Open Sans"/>
-                                      <w:b/>
-                                      <w:bCs/>
-                                      <w:caps/>
-                                      <w:color w:val="FFFFFF" w:themeColor="background1"/>
-                                      <w:sz w:val="48"/>
-                                      <w:szCs w:val="48"/>
-                                    </w:rPr>
-                                    <w:t>Año</w:t>
-                                  </w:r>
-                                  <w:r>
-                                    <w:rPr>
-                                      <w:b/>
-                                      <w:bCs/>
-                                      <w:caps/>
-                                      <w:color w:val="FFFFFF" w:themeColor="background1"/>
-                                      <w:sz w:val="40"/>
-                                      <w:szCs w:val="40"/>
-                                    </w:rPr>
-                                    <w:t xml:space="preserve"> </w:t>
-                                  </w:r>
-                                  <w:r>
-                                    <w:rPr>
-                                      <w:rFonts w:ascii="Open Sans" w:eastAsiaTheme="majorEastAsia" w:hAnsi="Open Sans" w:cs="Open Sans"/>
-                                      <w:b/>
-                                      <w:bCs/>
-                                      <w:caps/>
-                                      <w:color w:val="FFFFFF" w:themeColor="background1"/>
-                                      <w:sz w:val="48"/>
-                                      <w:szCs w:val="48"/>
-                                    </w:rPr>
-                                    <w:t>2021</w:t>
-                                  </w:r>
-                                </w:p>
-                                <w:p>
-                                  <w:pPr>
-                                    <w:pStyle w:val="Sinespaciado"/>
-                                    <w:jc w:val="center"/>
-                                    <w:rPr>
-                                      <w:rFonts w:ascii="Open Sans" w:eastAsiaTheme="majorEastAsia" w:hAnsi="Open Sans" w:cs="Open Sans"/>
-                                      <w:b/>
-                                      <w:bCs/>
-                                      <w:i/>
-                                      <w:iCs/>
-                                      <w:caps/>
-                                      <w:color w:val="FFFFFF" w:themeColor="background1"/>
-                                      <w:sz w:val="40"/>
-                                      <w:szCs w:val="40"/>
-                                    </w:rPr>
-                                  </w:pPr>
-                                </w:p>
-                              </w:txbxContent>
-                            </wps:txbx>
-                            <wps:bodyPr rot="0" spcFirstLastPara="0" vertOverflow="overflow" horzOverflow="overflow" vert="horz" wrap="square" lIns="457200" tIns="91440" rIns="457200" bIns="91440" numCol="1" spcCol="0" rtlCol="0" fromWordArt="0" anchor="ctr" anchorCtr="0" forceAA="0" compatLnSpc="1">
-                              <a:prstTxWarp prst="textNoShape">
-                                <a:avLst/>
-                              </a:prstTxWarp>
-                              <a:noAutofit/>
-                            </wps:bodyPr>
-                          </wps:wsp>
-                        </wpg:wgp>
-                      </a:graphicData>
-                    </a:graphic>
-                    <wp14:sizeRelH relativeFrom="page">
-                      <wp14:pctWidth>0</wp14:pctWidth>
-                    </wp14:sizeRelH>
-                    <wp14:sizeRelV relativeFrom="page">
-                      <wp14:pctHeight>0</wp14:pctHeight>
-                    </wp14:sizeRelV>
-                  </wp:anchor>
-                </w:drawing>
-              </mc:Choice>
-              <mc:Fallback>
-                <w:pict>
-                  <v:group w14:anchorId="0A83DE2D" id="Grupo 193" o:spid="_x0000_s1026" style="position:absolute;margin-left:36pt;margin-top:30.5pt;width:539.95pt;height:723.85pt;z-index:-251657216;mso-position-horizontal-relative:page;mso-position-vertical-relative:page" coordorigin=",-699" coordsize="68580,91934" o:gfxdata="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">
-                    <v:rect id="Rectángulo 195" o:spid="_x0000_s1027" style="position:absolute;top:-699;width:68580;height:91934;visibility:visible;mso-wrap-style:square;v-text-anchor:bottom" o:gfxdata="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" filled="f" stroked="f" strokeweight="1pt">
-                      <v:textbox inset="36pt,57.6pt,36pt,36pt">
-                        <w:txbxContent>
-                          <w:p>
-                            <w:pPr>
-                              <w:pStyle w:val="Sinespaciado"/>
-                              <w:spacing w:before="120"/>
-                              <w:jc w:val="center"/>
-                              <w:rPr>
-                                <w:color w:val="FFFFFF" w:themeColor="background1"/>
-                                <w:sz w:val="56"/>
-                                <w:szCs w:val="56"/>
-                              </w:rPr>
-                            </w:pPr>
-                          </w:p>
-                        </w:txbxContent>
-                      </v:textbox>
-                    </v:rect>
-                    <v:shapetype id="_x0000_t202" coordsize="21600,21600" o:spt="202" path="m,l,21600r21600,l21600,xe">
-                      <v:stroke joinstyle="miter"/>
-                      <v:path gradientshapeok="t" o:connecttype="rect"/>
-                    </v:shapetype>
-                    <v:shape id="Cuadro de texto 196" o:spid="_x0000_s1028" type="#_x0000_t202" style="position:absolute;top:20383;width:68579;height:49915;visibility:visible;mso-wrap-style:square;v-text-anchor:middle" o:gfxdata="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" filled="f" stroked="f" strokeweight=".5pt">
-                      <v:textbox inset="36pt,7.2pt,36pt,7.2pt">
-                        <w:txbxContent>
-                          <w:sdt>
-                            <w:sdtPr>
-                              <w:rPr>
-                                <w:rFonts w:ascii="Open Sans" w:eastAsiaTheme="majorEastAsia" w:hAnsi="Open Sans" w:cs="Open Sans"/>
-                                <w:b/>
-                                <w:bCs/>
-                                <w:caps/>
-                                <w:color w:val="FFFFFF" w:themeColor="background1"/>
-                                <w:sz w:val="96"/>
-                                <w:szCs w:val="96"/>
-                              </w:rPr>
-                              <w:alias w:val="Título"/>
-                              <w:tag w:val=""/>
-                              <w:id w:val="-9991715"/>
-                              <w:dataBinding w:prefixMappings="xmlns:ns0='http://purl.org/dc/elements/1.1/' xmlns:ns1='http://schemas.openxmlformats.org/package/2006/metadata/core-properties' " w:xpath="/ns1:coreProperties[1]/ns0:title[1]" w:storeItemID="{6C3C8BC8-F283-45AE-878A-BAB7291924A1}"/>
-                              <w:text/>
-                            </w:sdtPr>
-                            <w:sdtEndPr/>
-                            <w:sdtContent>
-                              <w:p>
-                                <w:pPr>
-                                  <w:pStyle w:val="Sinespaciado"/>
-                                  <w:jc w:val="center"/>
-                                  <w:rPr>
-                                    <w:rFonts w:ascii="Open Sans" w:eastAsiaTheme="majorEastAsia" w:hAnsi="Open Sans" w:cs="Open Sans"/>
-                                    <w:b/>
-                                    <w:bCs/>
-                                    <w:caps/>
-                                    <w:color w:val="FFFFFF" w:themeColor="background1"/>
-                                    <w:sz w:val="96"/>
-                                    <w:szCs w:val="96"/>
-                                  </w:rPr>
-                                </w:pPr>
-                                <w:r>
-                                  <w:rPr>
-                                    <w:rFonts w:ascii="Open Sans" w:eastAsiaTheme="majorEastAsia" w:hAnsi="Open Sans" w:cs="Open Sans"/>
-                                    <w:b/>
-                                    <w:bCs/>
-                                    <w:caps/>
-                                    <w:color w:val="FFFFFF" w:themeColor="background1"/>
-                                    <w:sz w:val="96"/>
-                                    <w:szCs w:val="96"/>
-                                  </w:rPr>
-                                  <w:t>CARPETA DE PROYECTO</w:t>
-                                </w:r>
-                              </w:p>
-                            </w:sdtContent>
-                          </w:sdt>
+            <w:pict w14:anchorId="49AD6122">
+              <v:group id="Grupo 193" o:spid="_x0000_s2050" style="position:absolute;margin-left:36pt;margin-top:30.5pt;width:539.95pt;height:723.85pt;z-index:-251657216;mso-position-horizontal-relative:page;mso-position-vertical-relative:page" coordorigin=",-699" coordsize="68580,91934" o:gfxdata="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">
+                <v:rect id="Rectángulo 195" o:spid="_x0000_s2051" style="position:absolute;top:-699;width:68580;height:91934;visibility:visible;mso-wrap-style:square;v-text-anchor:bottom" o:gfxdata="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" filled="f" stroked="f" strokeweight="1pt">
+                  <v:textbox inset="36pt,57.6pt,36pt,36pt">
+                    <w:txbxContent>
+                      <w:p>
+                        <w:pPr>
+                          <w:pStyle w:val="Sinespaciado"/>
+                          <w:spacing w:before="120"/>
+                          <w:jc w:val="center"/>
+                          <w:rPr>
+                            <w:color w:val="FFFFFF" w:themeColor="background1"/>
+                            <w:sz w:val="56"/>
+                            <w:szCs w:val="56"/>
+                          </w:rPr>
+                        </w:pPr>
+                      </w:p>
+                    </w:txbxContent>
+                  </v:textbox>
+                </v:rect>
+                <v:shapetype id="_x0000_t202" coordsize="21600,21600" o:spt="202" path="m,l,21600r21600,l21600,xe">
+                  <v:stroke joinstyle="miter"/>
+                  <v:path gradientshapeok="t" o:connecttype="rect"/>
+                </v:shapetype>
+                <v:shape id="Cuadro de texto 196" o:spid="_x0000_s2052" type="#_x0000_t202" style="position:absolute;top:20383;width:68579;height:49915;visibility:visible;mso-wrap-style:square;v-text-anchor:middle" o:gfxdata="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" filled="f" stroked="f" strokeweight=".5pt">
+                  <v:textbox inset="36pt,7.2pt,36pt,7.2pt">
+                    <w:txbxContent>
+                      <w:sdt>
+                        <w:sdtPr>
+                          <w:rPr>
+                            <w:rFonts w:ascii="Open Sans" w:eastAsiaTheme="majorEastAsia" w:hAnsi="Open Sans" w:cs="Open Sans"/>
+                            <w:b/>
+                            <w:bCs/>
+                            <w:caps/>
+                            <w:color w:val="FFFFFF" w:themeColor="background1"/>
+                            <w:sz w:val="96"/>
+                            <w:szCs w:val="96"/>
+                          </w:rPr>
+                          <w:alias w:val="Título"/>
+                          <w:tag w:val=""/>
+                          <w:id w:val="-9991715"/>
+                          <w:dataBinding w:prefixMappings="xmlns:ns0='http://purl.org/dc/elements/1.1/' xmlns:ns1='http://schemas.openxmlformats.org/package/2006/metadata/core-properties' " w:xpath="/ns1:coreProperties[1]/ns0:title[1]" w:storeItemID="{6C3C8BC8-F283-45AE-878A-BAB7291924A1}"/>
+                          <w:text/>
+                        </w:sdtPr>
+                        <w:sdtEndPr/>
+                        <w:sdtContent>
                           <w:p>
                             <w:pPr>
                               <w:pStyle w:val="Sinespaciado"/>
@@ -480,100 +78,6 @@
                                 <w:szCs w:val="96"/>
                               </w:rPr>
                             </w:pPr>
-                          </w:p>
-                          <w:p>
-                            <w:pPr>
-                              <w:pStyle w:val="Sinespaciado"/>
-                              <w:jc w:val="center"/>
-                              <w:rPr>
-                                <w:rFonts w:ascii="Open Sans" w:eastAsiaTheme="majorEastAsia" w:hAnsi="Open Sans" w:cs="Open Sans"/>
-                                <w:b/>
-                                <w:bCs/>
-                                <w:i/>
-                                <w:iCs/>
-                                <w:caps/>
-                                <w:color w:val="FFFFFF" w:themeColor="background1"/>
-                                <w:sz w:val="40"/>
-                                <w:szCs w:val="40"/>
-                              </w:rPr>
-                            </w:pPr>
-                            <w:r>
-                              <w:rPr>
-                                <w:rFonts w:ascii="Open Sans" w:eastAsiaTheme="majorEastAsia" w:hAnsi="Open Sans" w:cs="Open Sans"/>
-                                <w:b/>
-                                <w:bCs/>
-                                <w:i/>
-                                <w:iCs/>
-                                <w:color w:val="FFFFFF" w:themeColor="background1"/>
-                                <w:sz w:val="40"/>
-                                <w:szCs w:val="40"/>
-                              </w:rPr>
-                              <w:t>Alumno: Kiernyezny Leschiñuk, Juan Andrés</w:t>
-                            </w:r>
-                          </w:p>
-                          <w:p>
-                            <w:pPr>
-                              <w:pStyle w:val="Sinespaciado"/>
-                              <w:jc w:val="center"/>
-                              <w:rPr>
-                                <w:rFonts w:ascii="Open Sans" w:eastAsiaTheme="majorEastAsia" w:hAnsi="Open Sans" w:cs="Open Sans"/>
-                                <w:b/>
-                                <w:bCs/>
-                                <w:i/>
-                                <w:iCs/>
-                                <w:caps/>
-                                <w:color w:val="FFFFFF" w:themeColor="background1"/>
-                                <w:sz w:val="40"/>
-                                <w:szCs w:val="40"/>
-                              </w:rPr>
-                            </w:pPr>
-                          </w:p>
-                          <w:p>
-                            <w:pPr>
-                              <w:pStyle w:val="Sinespaciado"/>
-                              <w:jc w:val="center"/>
-                              <w:rPr>
-                                <w:rFonts w:ascii="Open Sans" w:eastAsiaTheme="majorEastAsia" w:hAnsi="Open Sans" w:cs="Open Sans"/>
-                                <w:b/>
-                                <w:bCs/>
-                                <w:i/>
-                                <w:iCs/>
-                                <w:caps/>
-                                <w:color w:val="FFFFFF" w:themeColor="background1"/>
-                                <w:sz w:val="40"/>
-                                <w:szCs w:val="40"/>
-                              </w:rPr>
-                            </w:pPr>
-                          </w:p>
-                          <w:p>
-                            <w:pPr>
-                              <w:pStyle w:val="Sinespaciado"/>
-                              <w:jc w:val="center"/>
-                              <w:rPr>
-                                <w:rFonts w:ascii="Open Sans" w:eastAsiaTheme="majorEastAsia" w:hAnsi="Open Sans" w:cs="Open Sans"/>
-                                <w:b/>
-                                <w:bCs/>
-                                <w:i/>
-                                <w:iCs/>
-                                <w:caps/>
-                                <w:color w:val="FFFFFF" w:themeColor="background1"/>
-                                <w:sz w:val="40"/>
-                                <w:szCs w:val="40"/>
-                              </w:rPr>
-                            </w:pPr>
-                          </w:p>
-                          <w:p>
-                            <w:pPr>
-                              <w:pStyle w:val="Sinespaciado"/>
-                              <w:jc w:val="center"/>
-                              <w:rPr>
-                                <w:b/>
-                                <w:bCs/>
-                                <w:color w:val="FFFFFF" w:themeColor="background1"/>
-                                <w:sz w:val="40"/>
-                                <w:szCs w:val="40"/>
-                              </w:rPr>
-                            </w:pPr>
                             <w:r>
                               <w:rPr>
                                 <w:rFonts w:ascii="Open Sans" w:eastAsiaTheme="majorEastAsia" w:hAnsi="Open Sans" w:cs="Open Sans"/>
@@ -581,60 +85,181 @@
                                 <w:bCs/>
                                 <w:caps/>
                                 <w:color w:val="FFFFFF" w:themeColor="background1"/>
-                                <w:sz w:val="48"/>
-                                <w:szCs w:val="48"/>
+                                <w:sz w:val="96"/>
+                                <w:szCs w:val="96"/>
                               </w:rPr>
-                              <w:t>Año</w:t>
-                            </w:r>
-                            <w:r>
-                              <w:rPr>
-                                <w:b/>
-                                <w:bCs/>
-                                <w:caps/>
-                                <w:color w:val="FFFFFF" w:themeColor="background1"/>
-                                <w:sz w:val="40"/>
-                                <w:szCs w:val="40"/>
-                              </w:rPr>
-                              <w:t xml:space="preserve"> </w:t>
-                            </w:r>
-                            <w:r>
-                              <w:rPr>
-                                <w:rFonts w:ascii="Open Sans" w:eastAsiaTheme="majorEastAsia" w:hAnsi="Open Sans" w:cs="Open Sans"/>
-                                <w:b/>
-                                <w:bCs/>
-                                <w:caps/>
-                                <w:color w:val="FFFFFF" w:themeColor="background1"/>
-                                <w:sz w:val="48"/>
-                                <w:szCs w:val="48"/>
-                              </w:rPr>
-                              <w:t>2021</w:t>
+                              <w:t>CARPETA DE PROYECTO</w:t>
                             </w:r>
                           </w:p>
-                          <w:p>
-                            <w:pPr>
-                              <w:pStyle w:val="Sinespaciado"/>
-                              <w:jc w:val="center"/>
-                              <w:rPr>
-                                <w:rFonts w:ascii="Open Sans" w:eastAsiaTheme="majorEastAsia" w:hAnsi="Open Sans" w:cs="Open Sans"/>
-                                <w:b/>
-                                <w:bCs/>
-                                <w:i/>
-                                <w:iCs/>
-                                <w:caps/>
-                                <w:color w:val="FFFFFF" w:themeColor="background1"/>
-                                <w:sz w:val="40"/>
-                                <w:szCs w:val="40"/>
-                              </w:rPr>
-                            </w:pPr>
-                          </w:p>
-                        </w:txbxContent>
-                      </v:textbox>
-                    </v:shape>
-                    <w10:wrap anchorx="page" anchory="page"/>
-                  </v:group>
-                </w:pict>
-              </mc:Fallback>
-            </mc:AlternateContent>
+                        </w:sdtContent>
+                      </w:sdt>
+                      <w:p>
+                        <w:pPr>
+                          <w:pStyle w:val="Sinespaciado"/>
+                          <w:jc w:val="center"/>
+                          <w:rPr>
+                            <w:rFonts w:ascii="Open Sans" w:eastAsiaTheme="majorEastAsia" w:hAnsi="Open Sans" w:cs="Open Sans"/>
+                            <w:b/>
+                            <w:bCs/>
+                            <w:caps/>
+                            <w:color w:val="FFFFFF" w:themeColor="background1"/>
+                            <w:sz w:val="96"/>
+                            <w:szCs w:val="96"/>
+                          </w:rPr>
+                        </w:pPr>
+                      </w:p>
+                      <w:p>
+                        <w:pPr>
+                          <w:pStyle w:val="Sinespaciado"/>
+                          <w:jc w:val="center"/>
+                          <w:rPr>
+                            <w:rFonts w:ascii="Open Sans" w:eastAsiaTheme="majorEastAsia" w:hAnsi="Open Sans" w:cs="Open Sans"/>
+                            <w:b/>
+                            <w:bCs/>
+                            <w:i/>
+                            <w:iCs/>
+                            <w:caps/>
+                            <w:color w:val="FFFFFF" w:themeColor="background1"/>
+                            <w:sz w:val="40"/>
+                            <w:szCs w:val="40"/>
+                          </w:rPr>
+                        </w:pPr>
+                        <w:r>
+                          <w:rPr>
+                            <w:rFonts w:ascii="Open Sans" w:eastAsiaTheme="majorEastAsia" w:hAnsi="Open Sans" w:cs="Open Sans"/>
+                            <w:b/>
+                            <w:bCs/>
+                            <w:i/>
+                            <w:iCs/>
+                            <w:color w:val="FFFFFF" w:themeColor="background1"/>
+                            <w:sz w:val="40"/>
+                            <w:szCs w:val="40"/>
+                          </w:rPr>
+                          <w:t>Alumno: Kiernyezny Leschiñuk, Juan Andrés</w:t>
+                        </w:r>
+                      </w:p>
+                      <w:p>
+                        <w:pPr>
+                          <w:pStyle w:val="Sinespaciado"/>
+                          <w:jc w:val="center"/>
+                          <w:rPr>
+                            <w:rFonts w:ascii="Open Sans" w:eastAsiaTheme="majorEastAsia" w:hAnsi="Open Sans" w:cs="Open Sans"/>
+                            <w:b/>
+                            <w:bCs/>
+                            <w:i/>
+                            <w:iCs/>
+                            <w:caps/>
+                            <w:color w:val="FFFFFF" w:themeColor="background1"/>
+                            <w:sz w:val="40"/>
+                            <w:szCs w:val="40"/>
+                          </w:rPr>
+                        </w:pPr>
+                      </w:p>
+                      <w:p>
+                        <w:pPr>
+                          <w:pStyle w:val="Sinespaciado"/>
+                          <w:jc w:val="center"/>
+                          <w:rPr>
+                            <w:rFonts w:ascii="Open Sans" w:eastAsiaTheme="majorEastAsia" w:hAnsi="Open Sans" w:cs="Open Sans"/>
+                            <w:b/>
+                            <w:bCs/>
+                            <w:i/>
+                            <w:iCs/>
+                            <w:caps/>
+                            <w:color w:val="FFFFFF" w:themeColor="background1"/>
+                            <w:sz w:val="40"/>
+                            <w:szCs w:val="40"/>
+                          </w:rPr>
+                        </w:pPr>
+                      </w:p>
+                      <w:p>
+                        <w:pPr>
+                          <w:pStyle w:val="Sinespaciado"/>
+                          <w:jc w:val="center"/>
+                          <w:rPr>
+                            <w:rFonts w:ascii="Open Sans" w:eastAsiaTheme="majorEastAsia" w:hAnsi="Open Sans" w:cs="Open Sans"/>
+                            <w:b/>
+                            <w:bCs/>
+                            <w:i/>
+                            <w:iCs/>
+                            <w:caps/>
+                            <w:color w:val="FFFFFF" w:themeColor="background1"/>
+                            <w:sz w:val="40"/>
+                            <w:szCs w:val="40"/>
+                          </w:rPr>
+                        </w:pPr>
+                      </w:p>
+                      <w:p>
+                        <w:pPr>
+                          <w:pStyle w:val="Sinespaciado"/>
+                          <w:jc w:val="center"/>
+                          <w:rPr>
+                            <w:b/>
+                            <w:bCs/>
+                            <w:color w:val="FFFFFF" w:themeColor="background1"/>
+                            <w:sz w:val="40"/>
+                            <w:szCs w:val="40"/>
+                          </w:rPr>
+                        </w:pPr>
+                        <w:r>
+                          <w:rPr>
+                            <w:rFonts w:ascii="Open Sans" w:eastAsiaTheme="majorEastAsia" w:hAnsi="Open Sans" w:cs="Open Sans"/>
+                            <w:b/>
+                            <w:bCs/>
+                            <w:caps/>
+                            <w:color w:val="FFFFFF" w:themeColor="background1"/>
+                            <w:sz w:val="48"/>
+                            <w:szCs w:val="48"/>
+                          </w:rPr>
+                          <w:t>Año</w:t>
+                        </w:r>
+                        <w:r>
+                          <w:rPr>
+                            <w:b/>
+                            <w:bCs/>
+                            <w:caps/>
+                            <w:color w:val="FFFFFF" w:themeColor="background1"/>
+                            <w:sz w:val="40"/>
+                            <w:szCs w:val="40"/>
+                          </w:rPr>
+                          <w:t xml:space="preserve"> </w:t>
+                        </w:r>
+                        <w:r>
+                          <w:rPr>
+                            <w:rFonts w:ascii="Open Sans" w:eastAsiaTheme="majorEastAsia" w:hAnsi="Open Sans" w:cs="Open Sans"/>
+                            <w:b/>
+                            <w:bCs/>
+                            <w:caps/>
+                            <w:color w:val="FFFFFF" w:themeColor="background1"/>
+                            <w:sz w:val="48"/>
+                            <w:szCs w:val="48"/>
+                          </w:rPr>
+                          <w:t>2021</w:t>
+                        </w:r>
+                      </w:p>
+                      <w:p>
+                        <w:pPr>
+                          <w:pStyle w:val="Sinespaciado"/>
+                          <w:jc w:val="center"/>
+                          <w:rPr>
+                            <w:rFonts w:ascii="Open Sans" w:eastAsiaTheme="majorEastAsia" w:hAnsi="Open Sans" w:cs="Open Sans"/>
+                            <w:b/>
+                            <w:bCs/>
+                            <w:i/>
+                            <w:iCs/>
+                            <w:caps/>
+                            <w:color w:val="FFFFFF" w:themeColor="background1"/>
+                            <w:sz w:val="40"/>
+                            <w:szCs w:val="40"/>
+                          </w:rPr>
+                        </w:pPr>
+                      </w:p>
+                    </w:txbxContent>
+                  </v:textbox>
+                </v:shape>
+                <w10:wrap anchorx="page" anchory="page"/>
+              </v:group>
+            </w:pict>
           </w:r>
         </w:p>
         <w:p>
@@ -2635,31 +2260,7 @@
                 <w:sz w:val="22"/>
                 <w:lang w:eastAsia="es-VE"/>
               </w:rPr>
-              <w:t xml:space="preserve">Sistema de producción y ventas de equipamiento informático, “PC RIG </w:t>
-            </w:r>
-            <w:proofErr w:type="spellStart"/>
-            <w:r>
-              <w:rPr>
-                <w:rFonts w:ascii="Open Sans" w:eastAsia="Times New Roman" w:hAnsi="Open Sans" w:cs="Open Sans"/>
-                <w:i/>
-                <w:iCs/>
-                <w:color w:val="000000"/>
-                <w:sz w:val="22"/>
-                <w:lang w:eastAsia="es-VE"/>
-              </w:rPr>
-              <w:t>Soft</w:t>
-            </w:r>
-            <w:proofErr w:type="spellEnd"/>
-            <w:r>
-              <w:rPr>
-                <w:rFonts w:ascii="Open Sans" w:eastAsia="Times New Roman" w:hAnsi="Open Sans" w:cs="Open Sans"/>
-                <w:i/>
-                <w:iCs/>
-                <w:color w:val="000000"/>
-                <w:sz w:val="22"/>
-                <w:lang w:eastAsia="es-VE"/>
-              </w:rPr>
-              <w:t>”.</w:t>
+              <w:t>Sistema de producción y ventas de equipamiento informático, “PC RIG Soft”.</w:t>
             </w:r>
           </w:p>
         </w:tc>
@@ -2956,21 +2557,8 @@
                 <w:sz w:val="22"/>
                 <w:lang w:eastAsia="es-VE"/>
               </w:rPr>
-              <w:t xml:space="preserve">Ing. Luis </w:t>
-            </w:r>
-            <w:proofErr w:type="spellStart"/>
-            <w:r>
-              <w:rPr>
-                <w:rFonts w:ascii="Open Sans" w:eastAsia="Times New Roman" w:hAnsi="Open Sans" w:cs="Open Sans"/>
-                <w:i/>
-                <w:iCs/>
-                <w:color w:val="000000"/>
-                <w:sz w:val="22"/>
-                <w:lang w:eastAsia="es-VE"/>
-              </w:rPr>
-              <w:t>Derico</w:t>
-            </w:r>
-            <w:proofErr w:type="spellEnd"/>
+              <w:t>Ing. Luis Derico</w:t>
+            </w:r>
           </w:p>
         </w:tc>
         <w:tc>
@@ -3079,7 +2667,6 @@
           <w:lang w:val="es-AR"/>
         </w:rPr>
       </w:pPr>
-      <w:proofErr w:type="spellStart"/>
       <w:r>
         <w:rPr>
           <w:rFonts w:ascii="Open Sans" w:hAnsi="Open Sans" w:cs="Open Sans"/>
@@ -3087,37 +2674,7 @@
           <w:szCs w:val="20"/>
           <w:lang w:val="es-AR"/>
         </w:rPr>
-        <w:t>Encar</w:t>
-      </w:r>
-      <w:proofErr w:type="spellEnd"/>
-      <w:r>
-        <w:rPr>
-          <w:rFonts w:ascii="Open Sans" w:hAnsi="Open Sans" w:cs="Open Sans"/>
-          <w:sz w:val="22"/>
-          <w:szCs w:val="20"/>
-          <w:lang w:val="es-AR"/>
-        </w:rPr>
-        <w:t xml:space="preserve"> PC es una empresa de </w:t>
-      </w:r>
-      <w:proofErr w:type="spellStart"/>
-      <w:r>
-        <w:rPr>
-          <w:rFonts w:ascii="Open Sans" w:hAnsi="Open Sans" w:cs="Open Sans"/>
-          <w:sz w:val="22"/>
-          <w:szCs w:val="20"/>
-          <w:lang w:val="es-AR"/>
-        </w:rPr>
-        <w:t>Gaming</w:t>
-      </w:r>
-      <w:proofErr w:type="spellEnd"/>
-      <w:r>
-        <w:rPr>
-          <w:rFonts w:ascii="Open Sans" w:hAnsi="Open Sans" w:cs="Open Sans"/>
-          <w:sz w:val="22"/>
-          <w:szCs w:val="20"/>
-          <w:lang w:val="es-AR"/>
-        </w:rPr>
-        <w:t xml:space="preserve"> e Informática joven en el mercado que se dedica a la venta de componentes informáticos y al montaje personalizado de computadoras de todo tipo, </w:t>
+        <w:t xml:space="preserve">Encar PC es una empresa de Gaming e Informática joven en el mercado que se dedica a la venta de componentes informáticos y al montaje personalizado de computadoras de todo tipo, </w:t>
       </w:r>
       <w:r>
         <w:rPr>
@@ -3648,27 +3205,7 @@
           <w:szCs w:val="20"/>
           <w:lang w:val="es-AR"/>
         </w:rPr>
-        <w:t>“</w:t>
-      </w:r>
-      <w:proofErr w:type="spellStart"/>
-      <w:r>
-        <w:rPr>
-          <w:rFonts w:ascii="Open Sans" w:hAnsi="Open Sans" w:cs="Open Sans"/>
-          <w:sz w:val="22"/>
-          <w:szCs w:val="20"/>
-          <w:lang w:val="es-AR"/>
-        </w:rPr>
-        <w:t>Odoo</w:t>
-      </w:r>
-      <w:proofErr w:type="spellEnd"/>
-      <w:r>
-        <w:rPr>
-          <w:rFonts w:ascii="Open Sans" w:hAnsi="Open Sans" w:cs="Open Sans"/>
-          <w:sz w:val="22"/>
-          <w:szCs w:val="20"/>
-          <w:lang w:val="es-AR"/>
-        </w:rPr>
-        <w:t>”</w:t>
+        <w:t>“Odoo”</w:t>
       </w:r>
       <w:r>
         <w:rPr>
@@ -4597,25 +4134,7 @@
           <w:color w:val="000000" w:themeColor="text1"/>
           <w:sz w:val="22"/>
         </w:rPr>
-        <w:t xml:space="preserve">El sistema PC RIG </w:t>
-      </w:r>
-      <w:proofErr w:type="spellStart"/>
-      <w:r>
-        <w:rPr>
-          <w:rFonts w:ascii="Open Sans" w:hAnsi="Open Sans" w:cs="Open Sans"/>
-          <w:color w:val="000000" w:themeColor="text1"/>
-          <w:sz w:val="22"/>
-        </w:rPr>
-        <w:t>Soft</w:t>
-      </w:r>
-      <w:proofErr w:type="spellEnd"/>
-      <w:r>
-        <w:rPr>
-          <w:rFonts w:ascii="Open Sans" w:hAnsi="Open Sans" w:cs="Open Sans"/>
-          <w:color w:val="000000" w:themeColor="text1"/>
-          <w:sz w:val="22"/>
-        </w:rPr>
-        <w:t xml:space="preserve">. </w:t>
+        <w:t xml:space="preserve">El sistema PC RIG Soft. </w:t>
       </w:r>
       <w:r>
         <w:rPr>
@@ -7212,7 +6731,25 @@
           <w:bCs/>
           <w:sz w:val="22"/>
         </w:rPr>
-        <w:t>Registro de Personal:</w:t>
+        <w:t xml:space="preserve">Registro de </w:t>
+      </w:r>
+      <w:r>
+        <w:rPr>
+          <w:rFonts w:ascii="Open Sans" w:hAnsi="Open Sans" w:cs="Open Sans"/>
+          <w:b/>
+          <w:bCs/>
+          <w:sz w:val="22"/>
+        </w:rPr>
+        <w:t>Empleado</w:t>
+      </w:r>
+      <w:r>
+        <w:rPr>
+          <w:rFonts w:ascii="Open Sans" w:hAnsi="Open Sans" w:cs="Open Sans"/>
+          <w:b/>
+          <w:bCs/>
+          <w:sz w:val="22"/>
+        </w:rPr>
+        <w:t>:</w:t>
       </w:r>
       <w:r>
         <w:rPr>
@@ -8667,25 +8204,7 @@
                 <w:sz w:val="20"/>
                 <w:szCs w:val="18"/>
               </w:rPr>
-              <w:t xml:space="preserve"> (Por Cable RJ45 o </w:t>
-            </w:r>
-            <w:proofErr w:type="spellStart"/>
-            <w:r>
-              <w:rPr>
-                <w:rFonts w:ascii="Open Sans" w:hAnsi="Open Sans" w:cs="Open Sans"/>
-                <w:sz w:val="20"/>
-                <w:szCs w:val="18"/>
-              </w:rPr>
-              <w:t>WiFi</w:t>
-            </w:r>
-            <w:proofErr w:type="spellEnd"/>
-            <w:r>
-              <w:rPr>
-                <w:rFonts w:ascii="Open Sans" w:hAnsi="Open Sans" w:cs="Open Sans"/>
-                <w:sz w:val="20"/>
-                <w:szCs w:val="18"/>
-              </w:rPr>
-              <w:t>)</w:t>
+              <w:t xml:space="preserve"> (Por Cable RJ45 o WiFi)</w:t>
             </w:r>
           </w:p>
         </w:tc>
@@ -8708,25 +8227,7 @@
                 <w:sz w:val="20"/>
                 <w:szCs w:val="18"/>
               </w:rPr>
-              <w:t xml:space="preserve">Sí (Por Cable RJ45 o </w:t>
-            </w:r>
-            <w:proofErr w:type="spellStart"/>
-            <w:r>
-              <w:rPr>
-                <w:rFonts w:ascii="Open Sans" w:hAnsi="Open Sans" w:cs="Open Sans"/>
-                <w:sz w:val="20"/>
-                <w:szCs w:val="18"/>
-              </w:rPr>
-              <w:t>WiFi</w:t>
-            </w:r>
-            <w:proofErr w:type="spellEnd"/>
-            <w:r>
-              <w:rPr>
-                <w:rFonts w:ascii="Open Sans" w:hAnsi="Open Sans" w:cs="Open Sans"/>
-                <w:sz w:val="20"/>
-                <w:szCs w:val="18"/>
-              </w:rPr>
-              <w:t>)</w:t>
+              <w:t>Sí (Por Cable RJ45 o WiFi)</w:t>
             </w:r>
           </w:p>
         </w:tc>
@@ -8789,9 +8290,8 @@
                 <w:szCs w:val="18"/>
                 <w:lang w:val="en-US"/>
               </w:rPr>
-              <w:t xml:space="preserve">Superior a 50 </w:t>
-            </w:r>
-            <w:proofErr w:type="spellStart"/>
+              <w:t>Superior a 50 KBps (400 kbps)</w:t>
+            </w:r>
             <w:r>
               <w:rPr>
                 <w:rFonts w:ascii="Open Sans" w:hAnsi="Open Sans" w:cs="Open Sans"/>
@@ -8799,39 +8299,9 @@
                 <w:szCs w:val="18"/>
                 <w:lang w:val="en-US"/>
               </w:rPr>
-              <w:t>KBps</w:t>
-            </w:r>
-            <w:proofErr w:type="spellEnd"/>
-            <w:r>
-              <w:rPr>
-                <w:rFonts w:ascii="Open Sans" w:hAnsi="Open Sans" w:cs="Open Sans"/>
-                <w:sz w:val="20"/>
-                <w:szCs w:val="18"/>
-                <w:lang w:val="en-US"/>
-              </w:rPr>
-              <w:t xml:space="preserve"> (400 kbps)</w:t>
-            </w:r>
-            <w:r>
-              <w:rPr>
-                <w:rFonts w:ascii="Open Sans" w:hAnsi="Open Sans" w:cs="Open Sans"/>
-                <w:sz w:val="20"/>
-                <w:szCs w:val="18"/>
-                <w:lang w:val="en-US"/>
-              </w:rPr>
               <w:br/>
-              <w:t xml:space="preserve">Inferior a 150 </w:t>
-            </w:r>
-            <w:proofErr w:type="spellStart"/>
-            <w:r>
-              <w:rPr>
-                <w:rFonts w:ascii="Open Sans" w:hAnsi="Open Sans" w:cs="Open Sans"/>
-                <w:sz w:val="20"/>
-                <w:szCs w:val="18"/>
-                <w:lang w:val="en-US"/>
-              </w:rPr>
-              <w:t>ms</w:t>
-            </w:r>
-            <w:proofErr w:type="spellEnd"/>
+              <w:t>Inferior a 150 ms</w:t>
+            </w:r>
           </w:p>
         </w:tc>
         <w:tc>
@@ -8855,9 +8325,8 @@
                 <w:szCs w:val="18"/>
                 <w:lang w:val="en-US"/>
               </w:rPr>
-              <w:t xml:space="preserve">Superior a 100 </w:t>
-            </w:r>
-            <w:proofErr w:type="spellStart"/>
+              <w:t>Superior a 100 KBps (800 kbps)</w:t>
+            </w:r>
             <w:r>
               <w:rPr>
                 <w:rFonts w:ascii="Open Sans" w:hAnsi="Open Sans" w:cs="Open Sans"/>
@@ -8865,39 +8334,9 @@
                 <w:szCs w:val="18"/>
                 <w:lang w:val="en-US"/>
               </w:rPr>
-              <w:t>KBps</w:t>
-            </w:r>
-            <w:proofErr w:type="spellEnd"/>
-            <w:r>
-              <w:rPr>
-                <w:rFonts w:ascii="Open Sans" w:hAnsi="Open Sans" w:cs="Open Sans"/>
-                <w:sz w:val="20"/>
-                <w:szCs w:val="18"/>
-                <w:lang w:val="en-US"/>
-              </w:rPr>
-              <w:t xml:space="preserve"> (800 kbps)</w:t>
-            </w:r>
-            <w:r>
-              <w:rPr>
-                <w:rFonts w:ascii="Open Sans" w:hAnsi="Open Sans" w:cs="Open Sans"/>
-                <w:sz w:val="20"/>
-                <w:szCs w:val="18"/>
-                <w:lang w:val="en-US"/>
-              </w:rPr>
               <w:br/>
-              <w:t xml:space="preserve">Inferior a 100 </w:t>
-            </w:r>
-            <w:proofErr w:type="spellStart"/>
-            <w:r>
-              <w:rPr>
-                <w:rFonts w:ascii="Open Sans" w:hAnsi="Open Sans" w:cs="Open Sans"/>
-                <w:sz w:val="20"/>
-                <w:szCs w:val="18"/>
-                <w:lang w:val="en-US"/>
-              </w:rPr>
-              <w:t>ms</w:t>
-            </w:r>
-            <w:proofErr w:type="spellEnd"/>
+              <w:t>Inferior a 100 ms</w:t>
+            </w:r>
           </w:p>
         </w:tc>
       </w:tr>
@@ -9914,45 +9353,91 @@
                 <w:szCs w:val="22"/>
                 <w:lang w:val="es-AR"/>
               </w:rPr>
-              <w:t xml:space="preserve">El sistema muestra cuadros de texto para introducir Nombre, Apellido, </w:t>
-            </w:r>
-            <w:r>
-              <w:rPr>
-                <w:rFonts w:ascii="Open Sans" w:hAnsi="Open Sans" w:cs="Open Sans"/>
-                <w:b w:val="0"/>
-                <w:bCs w:val="0"/>
-                <w:color w:val="000000" w:themeColor="text1"/>
-                <w:sz w:val="22"/>
-                <w:szCs w:val="22"/>
-                <w:lang w:val="es-AR"/>
-              </w:rPr>
-              <w:t xml:space="preserve">RUC o </w:t>
-            </w:r>
-            <w:proofErr w:type="spellStart"/>
-            <w:r>
-              <w:rPr>
-                <w:rFonts w:ascii="Open Sans" w:hAnsi="Open Sans" w:cs="Open Sans"/>
-                <w:b w:val="0"/>
-                <w:bCs w:val="0"/>
-                <w:color w:val="000000" w:themeColor="text1"/>
-                <w:sz w:val="22"/>
-                <w:szCs w:val="22"/>
-                <w:lang w:val="es-AR"/>
-              </w:rPr>
-              <w:t>C.I.N°</w:t>
-            </w:r>
-            <w:proofErr w:type="spellEnd"/>
-            <w:r>
-              <w:rPr>
-                <w:rFonts w:ascii="Open Sans" w:hAnsi="Open Sans" w:cs="Open Sans"/>
-                <w:b w:val="0"/>
-                <w:bCs w:val="0"/>
-                <w:color w:val="000000" w:themeColor="text1"/>
-                <w:sz w:val="22"/>
-                <w:szCs w:val="22"/>
-                <w:lang w:val="es-AR"/>
-              </w:rPr>
-              <w:t>, Dirección, Número de contacto, Email, Género.</w:t>
+              <w:t>El sistema muestra cuadros de texto para introducir Nombre</w:t>
+            </w:r>
+            <w:r>
+              <w:rPr>
+                <w:rFonts w:ascii="Open Sans" w:hAnsi="Open Sans" w:cs="Open Sans"/>
+                <w:b w:val="0"/>
+                <w:bCs w:val="0"/>
+                <w:color w:val="000000" w:themeColor="text1"/>
+                <w:sz w:val="22"/>
+                <w:szCs w:val="22"/>
+                <w:lang w:val="es-AR"/>
+              </w:rPr>
+              <w:t xml:space="preserve"> completo</w:t>
+            </w:r>
+            <w:r>
+              <w:rPr>
+                <w:rFonts w:ascii="Open Sans" w:hAnsi="Open Sans" w:cs="Open Sans"/>
+                <w:b w:val="0"/>
+                <w:bCs w:val="0"/>
+                <w:color w:val="000000" w:themeColor="text1"/>
+                <w:sz w:val="22"/>
+                <w:szCs w:val="22"/>
+                <w:lang w:val="es-AR"/>
+              </w:rPr>
+              <w:t xml:space="preserve">, </w:t>
+            </w:r>
+            <w:r>
+              <w:rPr>
+                <w:rFonts w:ascii="Open Sans" w:hAnsi="Open Sans" w:cs="Open Sans"/>
+                <w:b w:val="0"/>
+                <w:bCs w:val="0"/>
+                <w:color w:val="000000" w:themeColor="text1"/>
+                <w:sz w:val="22"/>
+                <w:szCs w:val="22"/>
+                <w:lang w:val="es-AR"/>
+              </w:rPr>
+              <w:t>RUC o C.I.N°, Dirección</w:t>
+            </w:r>
+            <w:r>
+              <w:rPr>
+                <w:rFonts w:ascii="Open Sans" w:hAnsi="Open Sans" w:cs="Open Sans"/>
+                <w:b w:val="0"/>
+                <w:bCs w:val="0"/>
+                <w:color w:val="000000" w:themeColor="text1"/>
+                <w:sz w:val="22"/>
+                <w:szCs w:val="22"/>
+                <w:lang w:val="es-AR"/>
+              </w:rPr>
+              <w:t>, Teléfono</w:t>
+            </w:r>
+            <w:r>
+              <w:rPr>
+                <w:rFonts w:ascii="Open Sans" w:hAnsi="Open Sans" w:cs="Open Sans"/>
+                <w:b w:val="0"/>
+                <w:bCs w:val="0"/>
+                <w:color w:val="000000" w:themeColor="text1"/>
+                <w:sz w:val="22"/>
+                <w:szCs w:val="22"/>
+                <w:lang w:val="es-AR"/>
+              </w:rPr>
+              <w:t xml:space="preserve">, </w:t>
+            </w:r>
+            <w:r>
+              <w:rPr>
+                <w:rFonts w:ascii="Open Sans" w:hAnsi="Open Sans" w:cs="Open Sans"/>
+                <w:b w:val="0"/>
+                <w:bCs w:val="0"/>
+                <w:color w:val="000000" w:themeColor="text1"/>
+                <w:sz w:val="22"/>
+                <w:szCs w:val="22"/>
+                <w:lang w:val="es-AR"/>
+              </w:rPr>
+              <w:t>Correo</w:t>
+            </w:r>
+            <w:r>
+              <w:rPr>
+                <w:rFonts w:ascii="Open Sans" w:hAnsi="Open Sans" w:cs="Open Sans"/>
+                <w:b w:val="0"/>
+                <w:bCs w:val="0"/>
+                <w:color w:val="000000" w:themeColor="text1"/>
+                <w:sz w:val="22"/>
+                <w:szCs w:val="22"/>
+                <w:lang w:val="es-AR"/>
+              </w:rPr>
+              <w:t>, Género.</w:t>
             </w:r>
           </w:p>
           <w:p>
@@ -10837,7 +10322,43 @@
                 <w:szCs w:val="22"/>
                 <w:lang w:val="es-AR"/>
               </w:rPr>
-              <w:t xml:space="preserve"> de la empresa, RUC, Dirección, Email, número de contacto</w:t>
+              <w:t xml:space="preserve"> de la empresa, RUC, Dirección, </w:t>
+            </w:r>
+            <w:r>
+              <w:rPr>
+                <w:rFonts w:ascii="Open Sans" w:hAnsi="Open Sans" w:cs="Open Sans"/>
+                <w:b w:val="0"/>
+                <w:bCs w:val="0"/>
+                <w:color w:val="000000" w:themeColor="text1"/>
+                <w:sz w:val="22"/>
+                <w:szCs w:val="22"/>
+                <w:lang w:val="es-AR"/>
+              </w:rPr>
+              <w:t>Correo</w:t>
+            </w:r>
+            <w:r>
+              <w:rPr>
+                <w:rFonts w:ascii="Open Sans" w:hAnsi="Open Sans" w:cs="Open Sans"/>
+                <w:b w:val="0"/>
+                <w:bCs w:val="0"/>
+                <w:color w:val="000000" w:themeColor="text1"/>
+                <w:sz w:val="22"/>
+                <w:szCs w:val="22"/>
+                <w:lang w:val="es-AR"/>
+              </w:rPr>
+              <w:t xml:space="preserve">, </w:t>
+            </w:r>
+            <w:r>
+              <w:rPr>
+                <w:rFonts w:ascii="Open Sans" w:hAnsi="Open Sans" w:cs="Open Sans"/>
+                <w:b w:val="0"/>
+                <w:bCs w:val="0"/>
+                <w:color w:val="000000" w:themeColor="text1"/>
+                <w:sz w:val="22"/>
+                <w:szCs w:val="22"/>
+                <w:lang w:val="es-AR"/>
+              </w:rPr>
+              <w:t>Teléfono</w:t>
             </w:r>
             <w:r>
               <w:rPr>
@@ -14369,7 +13890,173 @@
                 <w:szCs w:val="22"/>
                 <w:lang w:val="es-AR"/>
               </w:rPr>
-              <w:t>El sistema muestra una lista con los usuarios registrados y sus privilegios.</w:t>
+              <w:t>El sistema muestra una lista con los usuarios</w:t>
+            </w:r>
+            <w:r>
+              <w:rPr>
+                <w:rFonts w:ascii="Open Sans" w:hAnsi="Open Sans" w:cs="Open Sans"/>
+                <w:b w:val="0"/>
+                <w:bCs w:val="0"/>
+                <w:color w:val="000000" w:themeColor="text1"/>
+                <w:sz w:val="22"/>
+                <w:szCs w:val="22"/>
+                <w:lang w:val="es-AR"/>
+              </w:rPr>
+              <w:t xml:space="preserve"> registrados</w:t>
+            </w:r>
+            <w:r>
+              <w:rPr>
+                <w:rFonts w:ascii="Open Sans" w:hAnsi="Open Sans" w:cs="Open Sans"/>
+                <w:b w:val="0"/>
+                <w:bCs w:val="0"/>
+                <w:color w:val="000000" w:themeColor="text1"/>
+                <w:sz w:val="22"/>
+                <w:szCs w:val="22"/>
+                <w:lang w:val="es-AR"/>
+              </w:rPr>
+              <w:t>.</w:t>
+            </w:r>
+          </w:p>
+          <w:p>
+            <w:pPr>
+              <w:pStyle w:val="Ttulo1"/>
+              <w:numPr>
+                <w:ilvl w:val="0"/>
+                <w:numId w:val="33"/>
+              </w:numPr>
+              <w:spacing w:before="0" w:beforeAutospacing="0" w:after="120" w:afterAutospacing="0" w:line="40" w:lineRule="atLeast"/>
+              <w:ind w:left="992" w:hanging="425"/>
+              <w:jc w:val="both"/>
+              <w:outlineLvl w:val="0"/>
+              <w:rPr>
+                <w:rFonts w:ascii="Open Sans" w:hAnsi="Open Sans" w:cs="Open Sans"/>
+                <w:b w:val="0"/>
+                <w:bCs w:val="0"/>
+                <w:color w:val="000000" w:themeColor="text1"/>
+                <w:sz w:val="22"/>
+                <w:szCs w:val="22"/>
+                <w:lang w:val="es-AR"/>
+              </w:rPr>
+            </w:pPr>
+            <w:r>
+              <w:rPr>
+                <w:rFonts w:ascii="Open Sans" w:hAnsi="Open Sans" w:cs="Open Sans"/>
+                <w:b w:val="0"/>
+                <w:bCs w:val="0"/>
+                <w:color w:val="000000" w:themeColor="text1"/>
+                <w:sz w:val="22"/>
+                <w:szCs w:val="22"/>
+                <w:lang w:val="es-ES"/>
+              </w:rPr>
+              <w:t>El actor al pulsar sobre el botón Nuevo Usuario e</w:t>
+            </w:r>
+            <w:r>
+              <w:rPr>
+                <w:rFonts w:ascii="Open Sans" w:hAnsi="Open Sans" w:cs="Open Sans"/>
+                <w:b w:val="0"/>
+                <w:bCs w:val="0"/>
+                <w:color w:val="000000" w:themeColor="text1"/>
+                <w:sz w:val="22"/>
+                <w:szCs w:val="22"/>
+                <w:lang w:val="en-001"/>
+              </w:rPr>
+              <w:t xml:space="preserve">l sistema muestra cuadros de texto para introducir Nombre </w:t>
+            </w:r>
+            <w:r>
+              <w:rPr>
+                <w:rFonts w:ascii="Open Sans" w:hAnsi="Open Sans" w:cs="Open Sans"/>
+                <w:b w:val="0"/>
+                <w:bCs w:val="0"/>
+                <w:color w:val="000000" w:themeColor="text1"/>
+                <w:sz w:val="22"/>
+                <w:szCs w:val="22"/>
+                <w:lang w:val="es-ES"/>
+              </w:rPr>
+              <w:t>Completo, Nombre de Usuario, Contraseña</w:t>
+            </w:r>
+            <w:r>
+              <w:rPr>
+                <w:rFonts w:ascii="Open Sans" w:hAnsi="Open Sans" w:cs="Open Sans"/>
+                <w:b w:val="0"/>
+                <w:bCs w:val="0"/>
+                <w:color w:val="000000" w:themeColor="text1"/>
+                <w:sz w:val="22"/>
+                <w:szCs w:val="22"/>
+                <w:lang w:val="en-001"/>
+              </w:rPr>
+              <w:t xml:space="preserve">, </w:t>
+            </w:r>
+            <w:r>
+              <w:rPr>
+                <w:rFonts w:ascii="Open Sans" w:hAnsi="Open Sans" w:cs="Open Sans"/>
+                <w:b w:val="0"/>
+                <w:bCs w:val="0"/>
+                <w:color w:val="000000" w:themeColor="text1"/>
+                <w:sz w:val="22"/>
+                <w:szCs w:val="22"/>
+                <w:lang w:val="es-ES"/>
+              </w:rPr>
+              <w:t xml:space="preserve">Tipo de Usuario, C.I.Nº o </w:t>
+            </w:r>
+            <w:r>
+              <w:rPr>
+                <w:rFonts w:ascii="Open Sans" w:hAnsi="Open Sans" w:cs="Open Sans"/>
+                <w:b w:val="0"/>
+                <w:bCs w:val="0"/>
+                <w:color w:val="000000" w:themeColor="text1"/>
+                <w:sz w:val="22"/>
+                <w:szCs w:val="22"/>
+                <w:lang w:val="en-001"/>
+              </w:rPr>
+              <w:t xml:space="preserve">RUC, Dirección, </w:t>
+            </w:r>
+            <w:r>
+              <w:rPr>
+                <w:rFonts w:ascii="Open Sans" w:hAnsi="Open Sans" w:cs="Open Sans"/>
+                <w:b w:val="0"/>
+                <w:bCs w:val="0"/>
+                <w:color w:val="000000" w:themeColor="text1"/>
+                <w:sz w:val="22"/>
+                <w:szCs w:val="22"/>
+                <w:lang w:val="es-ES"/>
+              </w:rPr>
+              <w:t>Correo</w:t>
+            </w:r>
+            <w:r>
+              <w:rPr>
+                <w:rFonts w:ascii="Open Sans" w:hAnsi="Open Sans" w:cs="Open Sans"/>
+                <w:b w:val="0"/>
+                <w:bCs w:val="0"/>
+                <w:color w:val="000000" w:themeColor="text1"/>
+                <w:sz w:val="22"/>
+                <w:szCs w:val="22"/>
+                <w:lang w:val="en-001"/>
+              </w:rPr>
+              <w:t xml:space="preserve">, </w:t>
+            </w:r>
+            <w:r>
+              <w:rPr>
+                <w:rFonts w:ascii="Open Sans" w:hAnsi="Open Sans" w:cs="Open Sans"/>
+                <w:b w:val="0"/>
+                <w:bCs w:val="0"/>
+                <w:color w:val="000000" w:themeColor="text1"/>
+                <w:sz w:val="22"/>
+                <w:szCs w:val="22"/>
+                <w:lang w:val="es-ES"/>
+              </w:rPr>
+              <w:t>Teléfono</w:t>
+            </w:r>
+            <w:r>
+              <w:rPr>
+                <w:rFonts w:ascii="Open Sans" w:hAnsi="Open Sans" w:cs="Open Sans"/>
+                <w:b w:val="0"/>
+                <w:bCs w:val="0"/>
+                <w:color w:val="000000" w:themeColor="text1"/>
+                <w:sz w:val="22"/>
+                <w:szCs w:val="22"/>
+                <w:lang w:val="en-001"/>
+              </w:rPr>
+              <w:t>.</w:t>
             </w:r>
           </w:p>
           <w:p>
@@ -14491,7 +14178,31 @@
                 <w:szCs w:val="22"/>
                 <w:lang w:val="es-AR"/>
               </w:rPr>
-              <w:t xml:space="preserve"> registrar, modificar, eliminar y cambiar el tipo de usuario</w:t>
+              <w:t xml:space="preserve"> registrar, modificar, eliminar </w:t>
+            </w:r>
+            <w:r>
+              <w:rPr>
+                <w:rFonts w:ascii="Open Sans" w:hAnsi="Open Sans" w:cs="Open Sans"/>
+                <w:b w:val="0"/>
+                <w:bCs w:val="0"/>
+                <w:color w:val="000000" w:themeColor="text1"/>
+                <w:sz w:val="22"/>
+                <w:szCs w:val="22"/>
+                <w:lang w:val="es-AR"/>
+              </w:rPr>
+              <w:t>el</w:t>
+            </w:r>
+            <w:r>
+              <w:rPr>
+                <w:rFonts w:ascii="Open Sans" w:hAnsi="Open Sans" w:cs="Open Sans"/>
+                <w:b w:val="0"/>
+                <w:bCs w:val="0"/>
+                <w:color w:val="000000" w:themeColor="text1"/>
+                <w:sz w:val="22"/>
+                <w:szCs w:val="22"/>
+                <w:lang w:val="es-AR"/>
+              </w:rPr>
+              <w:t xml:space="preserve"> usuario</w:t>
             </w:r>
             <w:r>
               <w:rPr>
@@ -14698,25 +14409,6 @@
     <w:p>
       <w:pPr>
         <w:rPr>
-          <w:lang w:val="es-AR"/>
-        </w:rPr>
-      </w:pPr>
-    </w:p>
-    <w:p>
-      <w:pPr>
-        <w:rPr>
-          <w:lang w:val="es-AR"/>
-        </w:rPr>
-      </w:pPr>
-    </w:p>
-    <w:p>
-      <w:pPr>
-        <w:pStyle w:val="Ttulo1"/>
-        <w:jc w:val="both"/>
-        <w:rPr>
-          <w:rFonts w:ascii="Open Sans" w:hAnsi="Open Sans" w:cs="Open Sans"/>
-          <w:sz w:val="28"/>
-          <w:szCs w:val="44"/>
           <w:lang w:val="es-AR"/>
         </w:rPr>
       </w:pPr>
@@ -16070,27 +15762,7 @@
           <w:sz w:val="22"/>
           <w:lang w:eastAsia="es-VE"/>
         </w:rPr>
-        <w:t>Detallar: precio, plazo de entrega y forma de pago. Especificar lo que incluye (</w:t>
-      </w:r>
-      <w:proofErr w:type="spellStart"/>
-      <w:r>
-        <w:rPr>
-          <w:rFonts w:ascii="Open Sans" w:eastAsia="Times New Roman" w:hAnsi="Open Sans" w:cs="Open Sans"/>
-          <w:color w:val="AEAAAA" w:themeColor="background2" w:themeShade="BF"/>
-          <w:sz w:val="22"/>
-          <w:lang w:eastAsia="es-VE"/>
-        </w:rPr>
-        <w:t>Ej</w:t>
-      </w:r>
-      <w:proofErr w:type="spellEnd"/>
-      <w:r>
-        <w:rPr>
-          <w:rFonts w:ascii="Open Sans" w:eastAsia="Times New Roman" w:hAnsi="Open Sans" w:cs="Open Sans"/>
-          <w:color w:val="AEAAAA" w:themeColor="background2" w:themeShade="BF"/>
-          <w:sz w:val="22"/>
-          <w:lang w:eastAsia="es-VE"/>
-        </w:rPr>
-        <w:t>: manuales, soporte</w:t>
+        <w:t>Detallar: precio, plazo de entrega y forma de pago. Especificar lo que incluye (Ej: manuales, soporte</w:t>
       </w:r>
       <w:r>
         <w:rPr>
@@ -16227,19 +15899,8 @@
           <w:sz w:val="22"/>
           <w:lang w:eastAsia="es-VE"/>
         </w:rPr>
-        <w:t xml:space="preserve"> en </w:t>
-      </w:r>
-      <w:proofErr w:type="spellStart"/>
-      <w:r>
-        <w:rPr>
-          <w:rFonts w:ascii="Open Sans" w:eastAsia="Times New Roman" w:hAnsi="Open Sans" w:cs="Open Sans"/>
-          <w:color w:val="AEAAAA" w:themeColor="background2" w:themeShade="BF"/>
-          <w:sz w:val="22"/>
-          <w:lang w:eastAsia="es-VE"/>
-        </w:rPr>
-        <w:t>WorkBench</w:t>
-      </w:r>
-      <w:proofErr w:type="spellEnd"/>
+        <w:t xml:space="preserve"> en WorkBench</w:t>
+      </w:r>
       <w:r>
         <w:rPr>
           <w:rFonts w:ascii="Open Sans" w:eastAsia="Times New Roman" w:hAnsi="Open Sans" w:cs="Open Sans"/>

</xml_diff>